<commit_message>
Final Lab 1 Upload - Louis Kavouras.
</commit_message>
<xml_diff>
--- a/labs/1/Agile_Essay-Louis_Kavouras.docx
+++ b/labs/1/Agile_Essay-Louis_Kavouras.docx
@@ -3,166 +3,568 @@
 <w:document xmlns:wpc="http://schemas.microsoft.com/office/word/2010/wordprocessingCanvas" xmlns:cx="http://schemas.microsoft.com/office/drawing/2014/chartex" xmlns:cx1="http://schemas.microsoft.com/office/drawing/2015/9/8/chartex" xmlns:cx2="http://schemas.microsoft.com/office/drawing/2015/10/21/chartex" xmlns:cx3="http://schemas.microsoft.com/office/drawing/2016/5/9/chartex" xmlns:cx4="http://schemas.microsoft.com/office/drawing/2016/5/10/chartex" xmlns:cx5="http://schemas.microsoft.com/office/drawing/2016/5/11/chartex" xmlns:mc="http://schemas.openxmlformats.org/markup-compatibility/2006" xmlns:o="urn:schemas-microsoft-com:office:office" xmlns:r="http://schemas.openxmlformats.org/officeDocument/2006/relationships" xmlns:m="http://schemas.openxmlformats.org/officeDocument/2006/math" xmlns:v="urn:schemas-microsoft-com:vml" xmlns:wp14="http://schemas.microsoft.com/office/word/2010/wordprocessingDrawing" xmlns:wp="http://schemas.openxmlformats.org/drawingml/2006/wordprocessingDrawing" xmlns:w10="urn:schemas-microsoft-com:office:word" xmlns:w="http://schemas.openxmlformats.org/wordprocessingml/2006/main" xmlns:w14="http://schemas.microsoft.com/office/word/2010/wordml" xmlns:w15="http://schemas.microsoft.com/office/word/2012/wordml" xmlns:w16se="http://schemas.microsoft.com/office/word/2015/wordml/symex" xmlns:wpg="http://schemas.microsoft.com/office/word/2010/wordprocessingGroup" xmlns:wpi="http://schemas.microsoft.com/office/word/2010/wordprocessingInk" xmlns:wne="http://schemas.microsoft.com/office/word/2006/wordml" xmlns:wps="http://schemas.microsoft.com/office/word/2010/wordprocessingShape" mc:Ignorable="w14 w15 w16se wp14">
   <w:body>
     <w:p>
-      <w:r>
+      <w:pPr>
+        <w:spacing w:after="0"/>
+        <w:rPr>
+          <w:rFonts w:ascii="Times New Roman" w:hAnsi="Times New Roman" w:cs="Times New Roman"/>
+          <w:sz w:val="24"/>
+        </w:rPr>
+      </w:pPr>
+      <w:r>
+        <w:rPr>
+          <w:rFonts w:ascii="Times New Roman" w:hAnsi="Times New Roman" w:cs="Times New Roman"/>
+          <w:sz w:val="24"/>
+        </w:rPr>
         <w:t>Louis Kavouras</w:t>
       </w:r>
     </w:p>
     <w:p>
-      <w:r>
+      <w:pPr>
+        <w:spacing w:after="0"/>
+        <w:rPr>
+          <w:rFonts w:ascii="Times New Roman" w:hAnsi="Times New Roman" w:cs="Times New Roman"/>
+          <w:sz w:val="24"/>
+        </w:rPr>
+      </w:pPr>
+      <w:r>
+        <w:rPr>
+          <w:rFonts w:ascii="Times New Roman" w:hAnsi="Times New Roman" w:cs="Times New Roman"/>
+          <w:sz w:val="24"/>
+        </w:rPr>
         <w:t>Software Development</w:t>
       </w:r>
     </w:p>
     <w:p>
-      <w:r>
+      <w:pPr>
+        <w:spacing w:after="0"/>
+        <w:rPr>
+          <w:rFonts w:ascii="Times New Roman" w:hAnsi="Times New Roman" w:cs="Times New Roman"/>
+          <w:sz w:val="24"/>
+        </w:rPr>
+      </w:pPr>
+      <w:r>
+        <w:rPr>
+          <w:rFonts w:ascii="Times New Roman" w:hAnsi="Times New Roman" w:cs="Times New Roman"/>
+          <w:sz w:val="24"/>
+        </w:rPr>
         <w:t>Professor Rivas</w:t>
       </w:r>
     </w:p>
     <w:p>
-      <w:r>
+      <w:pPr>
+        <w:spacing w:after="0"/>
+        <w:rPr>
+          <w:rFonts w:ascii="Times New Roman" w:hAnsi="Times New Roman" w:cs="Times New Roman"/>
+          <w:sz w:val="24"/>
+        </w:rPr>
+      </w:pPr>
+      <w:r>
+        <w:rPr>
+          <w:rFonts w:ascii="Times New Roman" w:hAnsi="Times New Roman" w:cs="Times New Roman"/>
+          <w:sz w:val="24"/>
+        </w:rPr>
         <w:t>1.29.2017</w:t>
       </w:r>
     </w:p>
     <w:p>
       <w:pPr>
+        <w:spacing w:after="0"/>
         <w:jc w:val="center"/>
-      </w:pPr>
-      <w:r>
+        <w:rPr>
+          <w:rFonts w:ascii="Times New Roman" w:hAnsi="Times New Roman" w:cs="Times New Roman"/>
+          <w:sz w:val="24"/>
+        </w:rPr>
+      </w:pPr>
+      <w:bookmarkStart w:id="0" w:name="_GoBack"/>
+      <w:bookmarkEnd w:id="0"/>
+      <w:r>
+        <w:rPr>
+          <w:rFonts w:ascii="Times New Roman" w:hAnsi="Times New Roman" w:cs="Times New Roman"/>
+          <w:sz w:val="24"/>
+        </w:rPr>
+        <w:t xml:space="preserve">Comparison of </w:t>
+      </w:r>
+      <w:r>
+        <w:rPr>
+          <w:rFonts w:ascii="Times New Roman" w:hAnsi="Times New Roman" w:cs="Times New Roman"/>
+          <w:sz w:val="24"/>
+        </w:rPr>
         <w:t>Agile Software Development</w:t>
       </w:r>
     </w:p>
     <w:p>
-      <w:r>
+      <w:pPr>
+        <w:spacing w:after="0"/>
+        <w:rPr>
+          <w:rFonts w:ascii="Times New Roman" w:hAnsi="Times New Roman" w:cs="Times New Roman"/>
+          <w:sz w:val="24"/>
+        </w:rPr>
+      </w:pPr>
+      <w:r>
+        <w:rPr>
+          <w:rFonts w:ascii="Times New Roman" w:hAnsi="Times New Roman" w:cs="Times New Roman"/>
+          <w:sz w:val="24"/>
+        </w:rPr>
         <w:tab/>
         <w:t xml:space="preserve">When it comes to the Development stages in the book, </w:t>
       </w:r>
       <w:r>
         <w:rPr>
+          <w:rFonts w:ascii="Times New Roman" w:hAnsi="Times New Roman" w:cs="Times New Roman"/>
           <w:i/>
+          <w:sz w:val="24"/>
         </w:rPr>
         <w:t>Introduction to Java Programming</w:t>
       </w:r>
       <w:r>
-        <w:t>, there are some very similar and different aspects compared to the approach of Agile Software Development.</w:t>
-      </w:r>
-      <w:r>
-        <w:t xml:space="preserve">   </w:t>
-      </w:r>
-      <w:r>
-        <w:t>Now let’s dive in further to find out what makes each one unique.</w:t>
+        <w:rPr>
+          <w:rFonts w:ascii="Times New Roman" w:hAnsi="Times New Roman" w:cs="Times New Roman"/>
+          <w:sz w:val="24"/>
+        </w:rPr>
+        <w:t>, there are some very similar and different aspects compared to the approach of Agile Software Development.   Now let’s dive in further to find out what makes each one unique.</w:t>
       </w:r>
     </w:p>
     <w:p>
-      <w:r>
+      <w:pPr>
+        <w:spacing w:after="0"/>
+        <w:rPr>
+          <w:rFonts w:ascii="Times New Roman" w:hAnsi="Times New Roman" w:cs="Times New Roman"/>
+          <w:sz w:val="24"/>
+        </w:rPr>
+      </w:pPr>
+      <w:r>
+        <w:rPr>
+          <w:rFonts w:ascii="Times New Roman" w:hAnsi="Times New Roman" w:cs="Times New Roman"/>
+          <w:sz w:val="24"/>
+        </w:rPr>
         <w:tab/>
-        <w:t xml:space="preserve">According to </w:t>
-      </w:r>
-      <w:r>
-        <w:rPr>
+      </w:r>
+      <w:proofErr w:type="gramStart"/>
+      <w:r>
+        <w:rPr>
+          <w:rFonts w:ascii="Times New Roman" w:hAnsi="Times New Roman" w:cs="Times New Roman"/>
+          <w:sz w:val="24"/>
+        </w:rPr>
+        <w:t>According to</w:t>
+      </w:r>
+      <w:proofErr w:type="gramEnd"/>
+      <w:r>
+        <w:rPr>
+          <w:rFonts w:ascii="Times New Roman" w:hAnsi="Times New Roman" w:cs="Times New Roman"/>
+          <w:sz w:val="24"/>
+        </w:rPr>
+        <w:t xml:space="preserve"> </w:t>
+      </w:r>
+      <w:r>
+        <w:rPr>
+          <w:rFonts w:ascii="Times New Roman" w:hAnsi="Times New Roman" w:cs="Times New Roman"/>
           <w:i/>
+          <w:sz w:val="24"/>
         </w:rPr>
         <w:t>Introduction to Java Programming</w:t>
       </w:r>
       <w:r>
+        <w:rPr>
+          <w:rFonts w:ascii="Times New Roman" w:hAnsi="Times New Roman" w:cs="Times New Roman"/>
+          <w:sz w:val="24"/>
+        </w:rPr>
         <w:t xml:space="preserve">, </w:t>
       </w:r>
       <w:r>
-        <w:t>“the software development life is a multistage life cycle”, which includes the following procedure Requirement Specification, System Analysis, System Design, Implementation, Testing, Deployment, as well as Maintenance.   Requirement Specification is simply understanding what problems the software will be addressing, and to document what the system needs t</w:t>
-      </w:r>
-      <w:r>
-        <w:t>o do.   System Design is the process of creating the outline of the software, as well as identifying what input data is needed to create the output.  (In other words, working backwards to find the optimal solution).  Implementation is in charge of translating the system into programs, by separating the programs for each component to make them work cohesively.  Now comes the fun part; Testing.   Which involves in ensuring that the code not only meets the specifications, but also exterminating any bugs that lie within.   Then when it is time to share the program, it is deployed.  Now based on the person in charge of this next part, may find it fun or boring.  It is called maintenance, and consists of updating and improving the product.  As it needs to continue to perform, evolve, and stay clean of any potential bugs down the road.  Now let’s look at what Agile Software Development is.</w:t>
+        <w:rPr>
+          <w:rFonts w:ascii="Times New Roman" w:hAnsi="Times New Roman" w:cs="Times New Roman"/>
+          <w:sz w:val="24"/>
+        </w:rPr>
+        <w:t xml:space="preserve">“the software development life is a multistage life </w:t>
+      </w:r>
+      <w:r>
+        <w:rPr>
+          <w:rFonts w:ascii="Times New Roman" w:hAnsi="Times New Roman" w:cs="Times New Roman"/>
+          <w:sz w:val="24"/>
+        </w:rPr>
+        <w:t>cycle” (</w:t>
+      </w:r>
+      <w:r>
+        <w:rPr>
+          <w:rFonts w:ascii="Times New Roman" w:hAnsi="Times New Roman" w:cs="Times New Roman"/>
+          <w:sz w:val="24"/>
+        </w:rPr>
+        <w:t>Liang 59)</w:t>
+      </w:r>
+      <w:r>
+        <w:rPr>
+          <w:rFonts w:ascii="Times New Roman" w:hAnsi="Times New Roman" w:cs="Times New Roman"/>
+          <w:sz w:val="24"/>
+        </w:rPr>
+        <w:t>, which includes the following procedure Requirement Specification, System Analysis, System Design, Implementation, Testing, Deployment, as well as Maintenance.   Requirement Specification is simply understanding what problems the software will be addressing, and to document what the system needs t</w:t>
+      </w:r>
+      <w:r>
+        <w:rPr>
+          <w:rFonts w:ascii="Times New Roman" w:hAnsi="Times New Roman" w:cs="Times New Roman"/>
+          <w:sz w:val="24"/>
+        </w:rPr>
+        <w:t xml:space="preserve">o do.   System Design is the process of creating the outline of the software, as well as identifying what input data is needed to create the output.  (In other words, working backwards to find the optimal solution).  Implementation </w:t>
+      </w:r>
+      <w:r>
+        <w:rPr>
+          <w:rFonts w:ascii="Times New Roman" w:hAnsi="Times New Roman" w:cs="Times New Roman"/>
+          <w:sz w:val="24"/>
+        </w:rPr>
+        <w:t>oversees</w:t>
+      </w:r>
+      <w:r>
+        <w:rPr>
+          <w:rFonts w:ascii="Times New Roman" w:hAnsi="Times New Roman" w:cs="Times New Roman"/>
+          <w:sz w:val="24"/>
+        </w:rPr>
+        <w:t xml:space="preserve"> translating the system into programs, by separating the programs for each component to make them work cohesively.  Now comes the fun part; Testing.   Which involves in ensuring that the code not only meets the specifications, but also exterminating any bugs that lie within.   Then when it is time to share the program, it is deployed.  Now based on the person in charge of this next part, may find it fun or boring.  It is called maintenance, and consists of updating and improving the product.  As it needs to continue to perform, evolve, and stay clean of any potential bugs down the road.  Now let’s look at what Agile Software Development is.</w:t>
       </w:r>
     </w:p>
     <w:p>
-      <w:r>
+      <w:pPr>
+        <w:spacing w:after="0"/>
+        <w:rPr>
+          <w:rFonts w:ascii="Times New Roman" w:hAnsi="Times New Roman" w:cs="Times New Roman"/>
+          <w:sz w:val="24"/>
+        </w:rPr>
+      </w:pPr>
+      <w:r>
+        <w:rPr>
+          <w:rFonts w:ascii="Times New Roman" w:hAnsi="Times New Roman" w:cs="Times New Roman"/>
+          <w:sz w:val="24"/>
+        </w:rPr>
         <w:tab/>
-        <w:t>Based on the information provided by VersionOne, “agile development is an umbrella term for several iterative and incremental software development methodologies” (VersionOne 1).</w:t>
-      </w:r>
-      <w:r>
+        <w:t xml:space="preserve">Based on the information provided by </w:t>
+      </w:r>
+      <w:proofErr w:type="spellStart"/>
+      <w:r>
+        <w:rPr>
+          <w:rFonts w:ascii="Times New Roman" w:hAnsi="Times New Roman" w:cs="Times New Roman"/>
+          <w:sz w:val="24"/>
+        </w:rPr>
+        <w:t>VersionOne</w:t>
+      </w:r>
+      <w:proofErr w:type="spellEnd"/>
+      <w:r>
+        <w:rPr>
+          <w:rFonts w:ascii="Times New Roman" w:hAnsi="Times New Roman" w:cs="Times New Roman"/>
+          <w:sz w:val="24"/>
+        </w:rPr>
+        <w:t>, “agile development is an umbrella term for several iterative and incremental software development methodologies” (</w:t>
+      </w:r>
+      <w:proofErr w:type="spellStart"/>
+      <w:r>
+        <w:rPr>
+          <w:rFonts w:ascii="Times New Roman" w:hAnsi="Times New Roman" w:cs="Times New Roman"/>
+          <w:sz w:val="24"/>
+        </w:rPr>
+        <w:t>VersionOne</w:t>
+      </w:r>
+      <w:proofErr w:type="spellEnd"/>
+      <w:r>
+        <w:rPr>
+          <w:rFonts w:ascii="Times New Roman" w:hAnsi="Times New Roman" w:cs="Times New Roman"/>
+          <w:sz w:val="24"/>
+        </w:rPr>
+        <w:t xml:space="preserve"> 1).</w:t>
+      </w:r>
+      <w:r>
+        <w:rPr>
+          <w:rFonts w:ascii="Times New Roman" w:hAnsi="Times New Roman" w:cs="Times New Roman"/>
+          <w:sz w:val="24"/>
+        </w:rPr>
         <w:t xml:space="preserve">   </w:t>
       </w:r>
       <w:r>
+        <w:rPr>
+          <w:rFonts w:ascii="Times New Roman" w:hAnsi="Times New Roman" w:cs="Times New Roman"/>
+          <w:sz w:val="24"/>
+        </w:rPr>
         <w:t xml:space="preserve">With help from the Whitepaper pdf file, and the </w:t>
       </w:r>
       <w:r>
+        <w:rPr>
+          <w:rFonts w:ascii="Times New Roman" w:hAnsi="Times New Roman" w:cs="Times New Roman"/>
+          <w:sz w:val="24"/>
+        </w:rPr>
         <w:t>Agile Development Post</w:t>
       </w:r>
       <w:r>
+        <w:rPr>
+          <w:rFonts w:ascii="Times New Roman" w:hAnsi="Times New Roman" w:cs="Times New Roman"/>
+          <w:sz w:val="24"/>
+        </w:rPr>
         <w:t>er, we can discuss the outline of Agile.</w:t>
       </w:r>
       <w:r>
+        <w:rPr>
+          <w:rFonts w:ascii="Times New Roman" w:hAnsi="Times New Roman" w:cs="Times New Roman"/>
+          <w:sz w:val="24"/>
+        </w:rPr>
         <w:t xml:space="preserve"> </w:t>
       </w:r>
       <w:r>
+        <w:rPr>
+          <w:rFonts w:ascii="Times New Roman" w:hAnsi="Times New Roman" w:cs="Times New Roman"/>
+          <w:sz w:val="24"/>
+        </w:rPr>
         <w:t xml:space="preserve">  Before looking at the process, there are three layers of hierarchy that are put into place to ensure that work is completed.  </w:t>
       </w:r>
       <w:r>
+        <w:rPr>
+          <w:rFonts w:ascii="Times New Roman" w:hAnsi="Times New Roman" w:cs="Times New Roman"/>
+          <w:sz w:val="24"/>
+        </w:rPr>
         <w:t xml:space="preserve">Starting at the top is the Portfolio Management, then comes the Program Management, and finally the Project Management.  The Portfolio Management team, creates and reviews the strategy.  Then it is up to the Program Management to see that there is a good method to implement coordination between the sub-teams and management.   </w:t>
       </w:r>
       <w:r>
+        <w:rPr>
+          <w:rFonts w:ascii="Times New Roman" w:hAnsi="Times New Roman" w:cs="Times New Roman"/>
+          <w:sz w:val="24"/>
+        </w:rPr>
         <w:t>Finally,</w:t>
       </w:r>
       <w:r>
+        <w:rPr>
+          <w:rFonts w:ascii="Times New Roman" w:hAnsi="Times New Roman" w:cs="Times New Roman"/>
+          <w:sz w:val="24"/>
+        </w:rPr>
         <w:t xml:space="preserve"> it falls upon the Project Management team to execute the orders from above, and to create the masterpiece.  </w:t>
       </w:r>
       <w:r>
+        <w:rPr>
+          <w:rFonts w:ascii="Times New Roman" w:hAnsi="Times New Roman" w:cs="Times New Roman"/>
+          <w:sz w:val="24"/>
+        </w:rPr>
         <w:t>The structure of Agile Development is as follows; Strategy, Release, Iteration, Daily, Continuous, and the product (working software).  During the Strategy portion, is when others share their visions, gain funding, and pass around goals.  The release consists of the backlog, when they would like to kick it out the door, and what should be included in the release plan. Iteration is simply just the time to contemplate and look back on what should have been done, and what can be done in the future. Daily is j</w:t>
       </w:r>
       <w:r>
+        <w:rPr>
+          <w:rFonts w:ascii="Times New Roman" w:hAnsi="Times New Roman" w:cs="Times New Roman"/>
+          <w:sz w:val="24"/>
+        </w:rPr>
         <w:t xml:space="preserve">ust another term for when they meet with each other on frequent basis to encourage the structure.   It’s the basic to know that after you make some messes, you </w:t>
       </w:r>
       <w:r>
+        <w:rPr>
+          <w:rFonts w:ascii="Times New Roman" w:hAnsi="Times New Roman" w:cs="Times New Roman"/>
+          <w:sz w:val="24"/>
+        </w:rPr>
         <w:t>must</w:t>
       </w:r>
-      <w:bookmarkStart w:id="0" w:name="_GoBack"/>
-      <w:bookmarkEnd w:id="0"/>
-      <w:r>
-        <w:t xml:space="preserve"> clean it up.  Well that is what continuous means in agile development, as they are cleaning up the code to make it simpler.  This past procedure is super important when trying to make future developments, as it would be much harder on the coder, if the </w:t>
-      </w:r>
-      <w:r>
+      <w:r>
+        <w:rPr>
+          <w:rFonts w:ascii="Times New Roman" w:hAnsi="Times New Roman" w:cs="Times New Roman"/>
+          <w:sz w:val="24"/>
+        </w:rPr>
+        <w:t xml:space="preserve"> clean it up.  Well that is what continuous means in agile development, as they are cleaning up the code to make it simpler.  This past procedure is super important when trying to make future developments, as it would be much </w:t>
+      </w:r>
+      <w:r>
+        <w:rPr>
+          <w:rFonts w:ascii="Times New Roman" w:hAnsi="Times New Roman" w:cs="Times New Roman"/>
+          <w:sz w:val="24"/>
+        </w:rPr>
         <w:lastRenderedPageBreak/>
-        <w:t>code was a giant mess.  Then after all of this is done, the product is considered to be an working software, where it is up and running.</w:t>
+        <w:t xml:space="preserve">harder on the coder, if the code was a giant mess.  Then after all of this is done, the product </w:t>
+      </w:r>
+      <w:r>
+        <w:rPr>
+          <w:rFonts w:ascii="Times New Roman" w:hAnsi="Times New Roman" w:cs="Times New Roman"/>
+          <w:sz w:val="24"/>
+        </w:rPr>
+        <w:t xml:space="preserve">becomes a </w:t>
+      </w:r>
+      <w:r>
+        <w:rPr>
+          <w:rFonts w:ascii="Times New Roman" w:hAnsi="Times New Roman" w:cs="Times New Roman"/>
+          <w:sz w:val="24"/>
+        </w:rPr>
+        <w:t>working software, where it is up and running.</w:t>
       </w:r>
     </w:p>
     <w:p>
       <w:pPr>
+        <w:spacing w:after="0"/>
         <w:ind w:firstLine="720"/>
-      </w:pPr>
-      <w:r>
+        <w:rPr>
+          <w:rFonts w:ascii="Times New Roman" w:hAnsi="Times New Roman" w:cs="Times New Roman"/>
+          <w:sz w:val="24"/>
+        </w:rPr>
+      </w:pPr>
+      <w:r>
+        <w:rPr>
+          <w:rFonts w:ascii="Times New Roman" w:hAnsi="Times New Roman" w:cs="Times New Roman"/>
+          <w:sz w:val="24"/>
+        </w:rPr>
         <w:t>Some simi</w:t>
       </w:r>
       <w:r>
+        <w:rPr>
+          <w:rFonts w:ascii="Times New Roman" w:hAnsi="Times New Roman" w:cs="Times New Roman"/>
+          <w:sz w:val="24"/>
+        </w:rPr>
         <w:t xml:space="preserve">larities are, that they share the vision of </w:t>
       </w:r>
       <w:r>
+        <w:rPr>
+          <w:rFonts w:ascii="Times New Roman" w:hAnsi="Times New Roman" w:cs="Times New Roman"/>
+          <w:sz w:val="24"/>
+        </w:rPr>
         <w:t xml:space="preserve">providing continuous feedback, and incorporating iteration to embellish and deliver a software system.   Also, the fact that it encourages others to collaborate, perform quickly and efficiently. </w:t>
+      </w:r>
+      <w:r>
+        <w:rPr>
+          <w:rFonts w:ascii="Times New Roman" w:hAnsi="Times New Roman" w:cs="Times New Roman"/>
+          <w:sz w:val="24"/>
+        </w:rPr>
+        <w:t xml:space="preserve">  However, there are some differences between the two.  </w:t>
+      </w:r>
+      <w:r>
+        <w:rPr>
+          <w:rFonts w:ascii="Times New Roman" w:hAnsi="Times New Roman" w:cs="Times New Roman"/>
+          <w:sz w:val="24"/>
+        </w:rPr>
+        <w:t xml:space="preserve"> The typical Structured Development process also known as Waterfall model, and is considered to flow in a sequential way.  On the other hand, the </w:t>
+      </w:r>
+      <w:r>
+        <w:rPr>
+          <w:rFonts w:ascii="Times New Roman" w:hAnsi="Times New Roman" w:cs="Times New Roman"/>
+          <w:sz w:val="24"/>
+        </w:rPr>
+        <w:t>method of Agile, allows wiggle room for it, “follows a linear sequential approach while providing flexibility for changing project requirements, as they occur” (</w:t>
+      </w:r>
+      <w:proofErr w:type="spellStart"/>
+      <w:r>
+        <w:rPr>
+          <w:rFonts w:ascii="Times New Roman" w:hAnsi="Times New Roman" w:cs="Times New Roman"/>
+          <w:sz w:val="24"/>
+        </w:rPr>
+        <w:t>FlatWorld</w:t>
+      </w:r>
+      <w:proofErr w:type="spellEnd"/>
+      <w:r>
+        <w:rPr>
+          <w:rFonts w:ascii="Times New Roman" w:hAnsi="Times New Roman" w:cs="Times New Roman"/>
+          <w:sz w:val="24"/>
+        </w:rPr>
+        <w:t xml:space="preserve"> 1).     This allows developers / team members to be able to revisit previous steps.  The usefulness for the flexibili</w:t>
+      </w:r>
+      <w:r>
+        <w:rPr>
+          <w:rFonts w:ascii="Times New Roman" w:hAnsi="Times New Roman" w:cs="Times New Roman"/>
+          <w:sz w:val="24"/>
+        </w:rPr>
+        <w:t xml:space="preserve">ty allows is increasing the </w:t>
+      </w:r>
+      <w:proofErr w:type="spellStart"/>
+      <w:r>
+        <w:rPr>
+          <w:rFonts w:ascii="Times New Roman" w:hAnsi="Times New Roman" w:cs="Times New Roman"/>
+          <w:sz w:val="24"/>
+        </w:rPr>
+        <w:t>Ag</w:t>
+      </w:r>
+      <w:r>
+        <w:rPr>
+          <w:rFonts w:ascii="Times New Roman" w:hAnsi="Times New Roman" w:cs="Times New Roman"/>
+          <w:sz w:val="24"/>
+        </w:rPr>
+        <w:t>ile’s</w:t>
+      </w:r>
+      <w:proofErr w:type="spellEnd"/>
+      <w:r>
+        <w:rPr>
+          <w:rFonts w:ascii="Times New Roman" w:hAnsi="Times New Roman" w:cs="Times New Roman"/>
+          <w:sz w:val="24"/>
+        </w:rPr>
+        <w:t xml:space="preserve"> popularity.  Per Flat World Solutions, “Agile methodology is now being increasingly adopted by companies worldwide for software development” (</w:t>
+      </w:r>
+      <w:r>
+        <w:rPr>
+          <w:rFonts w:ascii="Times New Roman" w:hAnsi="Times New Roman" w:cs="Times New Roman"/>
+          <w:sz w:val="24"/>
+        </w:rPr>
+        <w:br w:type="page"/>
       </w:r>
     </w:p>
     <w:p>
-      <w:r>
-        <w:br w:type="page"/>
+      <w:pPr>
+        <w:spacing w:after="0"/>
+        <w:jc w:val="center"/>
+        <w:rPr>
+          <w:rFonts w:ascii="Times New Roman" w:hAnsi="Times New Roman" w:cs="Times New Roman"/>
+          <w:sz w:val="24"/>
+        </w:rPr>
+      </w:pPr>
+      <w:r>
+        <w:rPr>
+          <w:rFonts w:ascii="Times New Roman" w:hAnsi="Times New Roman" w:cs="Times New Roman"/>
+          <w:sz w:val="24"/>
+        </w:rPr>
+        <w:lastRenderedPageBreak/>
+        <w:t>Work Cited</w:t>
       </w:r>
     </w:p>
     <w:p>
       <w:pPr>
-        <w:jc w:val="center"/>
-      </w:pPr>
-      <w:r>
-        <w:lastRenderedPageBreak/>
-        <w:t>Work Cited</w:t>
-      </w:r>
-    </w:p>
-    <w:p>
+        <w:spacing w:after="0"/>
+        <w:rPr>
+          <w:rFonts w:ascii="Times New Roman" w:hAnsi="Times New Roman" w:cs="Times New Roman"/>
+          <w:sz w:val="24"/>
+        </w:rPr>
+      </w:pPr>
       <w:hyperlink r:id="rId4" w:history="1">
         <w:r>
           <w:rPr>
             <w:rStyle w:val="Hyperlink"/>
+            <w:rFonts w:ascii="Times New Roman" w:hAnsi="Times New Roman" w:cs="Times New Roman"/>
+            <w:sz w:val="24"/>
           </w:rPr>
           <w:t>https://www.versionone.com/agile-101/</w:t>
         </w:r>
       </w:hyperlink>
       <w:r>
+        <w:rPr>
+          <w:rFonts w:ascii="Times New Roman" w:hAnsi="Times New Roman" w:cs="Times New Roman"/>
+          <w:sz w:val="24"/>
+        </w:rPr>
         <w:t xml:space="preserve"> </w:t>
       </w:r>
+    </w:p>
+    <w:p>
+      <w:pPr>
+        <w:spacing w:after="0"/>
+        <w:rPr>
+          <w:rFonts w:ascii="Times New Roman" w:hAnsi="Times New Roman" w:cs="Times New Roman"/>
+          <w:sz w:val="24"/>
+        </w:rPr>
+      </w:pPr>
+      <w:hyperlink r:id="rId5" w:history="1">
+        <w:r>
+          <w:rPr>
+            <w:rStyle w:val="Hyperlink"/>
+            <w:rFonts w:ascii="Times New Roman" w:hAnsi="Times New Roman" w:cs="Times New Roman"/>
+            <w:sz w:val="24"/>
+          </w:rPr>
+          <w:t>https://blog.flatworldsolutions.com/10-differences-agile-waterfall-methodology/</w:t>
+        </w:r>
+      </w:hyperlink>
+      <w:r>
+        <w:rPr>
+          <w:rFonts w:ascii="Times New Roman" w:hAnsi="Times New Roman" w:cs="Times New Roman"/>
+          <w:sz w:val="24"/>
+        </w:rPr>
+        <w:t xml:space="preserve"> </w:t>
+      </w:r>
+    </w:p>
+    <w:p>
+      <w:pPr>
+        <w:spacing w:after="0"/>
+        <w:rPr>
+          <w:rFonts w:ascii="Times New Roman" w:hAnsi="Times New Roman" w:cs="Times New Roman"/>
+          <w:sz w:val="24"/>
+        </w:rPr>
+      </w:pPr>
     </w:p>
     <w:sectPr>
       <w:pgSz w:w="12240" w:h="15840"/>

</xml_diff>